<commit_message>
Paginacion lograda, creo (Verificar)
Elimine la entidad Movie
</commit_message>
<xml_diff>
--- a/Documentacion-The Common Room.docx
+++ b/Documentacion-The Common Room.docx
@@ -3,6 +3,221 @@
 <w:document xmlns:wpc="http://schemas.microsoft.com/office/word/2010/wordprocessingCanvas" xmlns:cx="http://schemas.microsoft.com/office/drawing/2014/chartex" xmlns:cx1="http://schemas.microsoft.com/office/drawing/2015/9/8/chartex" xmlns:cx2="http://schemas.microsoft.com/office/drawing/2015/10/21/chartex" xmlns:cx3="http://schemas.microsoft.com/office/drawing/2016/5/9/chartex" xmlns:cx4="http://schemas.microsoft.com/office/drawing/2016/5/10/chartex" xmlns:cx5="http://schemas.microsoft.com/office/drawing/2016/5/11/chartex" xmlns:cx6="http://schemas.microsoft.com/office/drawing/2016/5/12/chartex" xmlns:cx7="http://schemas.microsoft.com/office/drawing/2016/5/13/chartex" xmlns:cx8="http://schemas.microsoft.com/office/drawing/2016/5/14/chartex" xmlns:mc="http://schemas.openxmlformats.org/markup-compatibility/2006" xmlns:aink="http://schemas.microsoft.com/office/drawing/2016/ink" xmlns:am3d="http://schemas.microsoft.com/office/drawing/2017/model3d" xmlns:o="urn:schemas-microsoft-com:office:office" xmlns:oel="http://schemas.microsoft.com/office/2019/extlst" xmlns:r="http://schemas.openxmlformats.org/officeDocument/2006/relationships" xmlns:m="http://schemas.openxmlformats.org/officeDocument/2006/math" xmlns:v="urn:schemas-microsoft-com:vml" xmlns:wp14="http://schemas.microsoft.com/office/word/2010/wordprocessingDrawing" xmlns:wp="http://schemas.openxmlformats.org/drawingml/2006/wordprocessingDrawing" xmlns:w10="urn:schemas-microsoft-com:office:word" xmlns:w="http://schemas.openxmlformats.org/wordprocessingml/2006/main" xmlns:w14="http://schemas.microsoft.com/office/word/2010/wordml" xmlns:w15="http://schemas.microsoft.com/office/word/2012/wordml" xmlns:w16cex="http://schemas.microsoft.com/office/word/2018/wordml/cex" xmlns:w16cid="http://schemas.microsoft.com/office/word/2016/wordml/cid" xmlns:w16="http://schemas.microsoft.com/office/word/2018/wordml" xmlns:w16du="http://schemas.microsoft.com/office/word/2023/wordml/word16du" xmlns:w16sdtdh="http://schemas.microsoft.com/office/word/2020/wordml/sdtdatahash" xmlns:w16sdtfl="http://schemas.microsoft.com/office/word/2024/wordml/sdtformatlock" xmlns:w16se="http://schemas.microsoft.com/office/word/2015/wordml/symex" xmlns:wpg="http://schemas.microsoft.com/office/word/2010/wordprocessingGroup" xmlns:wpi="http://schemas.microsoft.com/office/word/2010/wordprocessingInk" xmlns:wne="http://schemas.microsoft.com/office/word/2006/wordml" xmlns:wps="http://schemas.microsoft.com/office/word/2010/wordprocessingShape" mc:Ignorable="w14 w15 w16se w16cid w16 w16cex w16sdtdh w16sdtfl w16du wp14">
   <w:body>
     <w:p>
+      <w:r>
+        <w:rPr>
+          <w:color w:val="FFFFFF" w:themeColor="background1"/>
+        </w:rPr>
+        <mc:AlternateContent>
+          <mc:Choice Requires="wps">
+            <w:drawing>
+              <wp:anchor distT="0" distB="0" distL="114300" distR="114300" simplePos="0" relativeHeight="251663360" behindDoc="0" locked="0" layoutInCell="1" allowOverlap="1" wp14:anchorId="742D58F3" wp14:editId="3E34F384">
+                <wp:simplePos x="0" y="0"/>
+                <wp:positionH relativeFrom="column">
+                  <wp:posOffset>366528</wp:posOffset>
+                </wp:positionH>
+                <wp:positionV relativeFrom="paragraph">
+                  <wp:posOffset>5077924</wp:posOffset>
+                </wp:positionV>
+                <wp:extent cx="1330325" cy="1344305"/>
+                <wp:effectExtent l="0" t="0" r="22225" b="27305"/>
+                <wp:wrapNone/>
+                <wp:docPr id="1649603375" name="Cuadro de texto 2"/>
+                <wp:cNvGraphicFramePr/>
+                <a:graphic xmlns:a="http://schemas.openxmlformats.org/drawingml/2006/main">
+                  <a:graphicData uri="http://schemas.microsoft.com/office/word/2010/wordprocessingShape">
+                    <wps:wsp>
+                      <wps:cNvSpPr txBox="1"/>
+                      <wps:spPr>
+                        <a:xfrm>
+                          <a:off x="0" y="0"/>
+                          <a:ext cx="1330325" cy="1344305"/>
+                        </a:xfrm>
+                        <a:prstGeom prst="rect">
+                          <a:avLst/>
+                        </a:prstGeom>
+                        <a:ln/>
+                      </wps:spPr>
+                      <wps:style>
+                        <a:lnRef idx="1">
+                          <a:schemeClr val="accent6"/>
+                        </a:lnRef>
+                        <a:fillRef idx="2">
+                          <a:schemeClr val="accent6"/>
+                        </a:fillRef>
+                        <a:effectRef idx="1">
+                          <a:schemeClr val="accent6"/>
+                        </a:effectRef>
+                        <a:fontRef idx="minor">
+                          <a:schemeClr val="dk1"/>
+                        </a:fontRef>
+                      </wps:style>
+                      <wps:txbx>
+                        <w:txbxContent>
+                          <w:p>
+                            <w:pPr>
+                              <w:rPr>
+                                <w:rFonts w:ascii="Garamond" w:eastAsia="Gungsuh" w:hAnsi="Garamond"/>
+                                <w:sz w:val="32"/>
+                                <w:szCs w:val="32"/>
+                              </w:rPr>
+                            </w:pPr>
+                          </w:p>
+                          <w:p>
+                            <w:pPr>
+                              <w:spacing w:line="240" w:lineRule="auto"/>
+                              <w:rPr>
+                                <w:rFonts w:ascii="Garamond" w:eastAsia="Gungsuh" w:hAnsi="Garamond"/>
+                                <w:sz w:val="32"/>
+                                <w:szCs w:val="32"/>
+                              </w:rPr>
+                            </w:pPr>
+                            <w:r>
+                              <w:rPr>
+                                <w:rFonts w:ascii="Garamond" w:eastAsia="Gungsuh" w:hAnsi="Garamond"/>
+                                <w:sz w:val="32"/>
+                                <w:szCs w:val="32"/>
+                              </w:rPr>
+                              <w:t>Fenoy Delfina</w:t>
+                            </w:r>
+                          </w:p>
+                          <w:p>
+                            <w:pPr>
+                              <w:spacing w:line="240" w:lineRule="auto"/>
+                              <w:rPr>
+                                <w:rFonts w:ascii="Garamond" w:eastAsia="Gungsuh" w:hAnsi="Garamond"/>
+                                <w:sz w:val="32"/>
+                                <w:szCs w:val="32"/>
+                              </w:rPr>
+                            </w:pPr>
+                            <w:r>
+                              <w:rPr>
+                                <w:rFonts w:ascii="Garamond" w:eastAsia="Gungsuh" w:hAnsi="Garamond"/>
+                                <w:sz w:val="32"/>
+                                <w:szCs w:val="32"/>
+                              </w:rPr>
+                              <w:t>Francano Ian</w:t>
+                            </w:r>
+                          </w:p>
+                          <w:p>
+                            <w:pPr>
+                              <w:spacing w:line="240" w:lineRule="auto"/>
+                              <w:rPr>
+                                <w:rFonts w:ascii="Garamond" w:eastAsia="Gungsuh" w:hAnsi="Garamond"/>
+                                <w:sz w:val="32"/>
+                                <w:szCs w:val="32"/>
+                              </w:rPr>
+                            </w:pPr>
+                            <w:r>
+                              <w:rPr>
+                                <w:rFonts w:ascii="Garamond" w:eastAsia="Gungsuh" w:hAnsi="Garamond"/>
+                                <w:sz w:val="32"/>
+                                <w:szCs w:val="32"/>
+                              </w:rPr>
+                              <w:t>Pérez Lola</w:t>
+                            </w:r>
+                          </w:p>
+                        </w:txbxContent>
+                      </wps:txbx>
+                      <wps:bodyPr rot="0" spcFirstLastPara="0" vertOverflow="overflow" horzOverflow="overflow" vert="horz" wrap="square" lIns="91440" tIns="45720" rIns="91440" bIns="45720" numCol="1" spcCol="0" rtlCol="0" fromWordArt="0" anchor="ctr" anchorCtr="0" forceAA="0" compatLnSpc="1">
+                        <a:prstTxWarp prst="textNoShape">
+                          <a:avLst/>
+                        </a:prstTxWarp>
+                        <a:noAutofit/>
+                      </wps:bodyPr>
+                    </wps:wsp>
+                  </a:graphicData>
+                </a:graphic>
+                <wp14:sizeRelH relativeFrom="margin">
+                  <wp14:pctWidth>0</wp14:pctWidth>
+                </wp14:sizeRelH>
+                <wp14:sizeRelV relativeFrom="margin">
+                  <wp14:pctHeight>0</wp14:pctHeight>
+                </wp14:sizeRelV>
+              </wp:anchor>
+            </w:drawing>
+          </mc:Choice>
+          <mc:Fallback>
+            <w:pict>
+              <v:shapetype w14:anchorId="742D58F3" id="_x0000_t202" coordsize="21600,21600" o:spt="202" path="m,l,21600r21600,l21600,xe">
+                <v:stroke joinstyle="miter"/>
+                <v:path gradientshapeok="t" o:connecttype="rect"/>
+              </v:shapetype>
+              <v:shape id="Cuadro de texto 2" o:spid="_x0000_s1026" type="#_x0000_t202" style="position:absolute;margin-left:28.85pt;margin-top:399.85pt;width:104.75pt;height:105.85pt;z-index:251663360;visibility:visible;mso-wrap-style:square;mso-width-percent:0;mso-height-percent:0;mso-wrap-distance-left:9pt;mso-wrap-distance-top:0;mso-wrap-distance-right:9pt;mso-wrap-distance-bottom:0;mso-position-horizontal:absolute;mso-position-horizontal-relative:text;mso-position-vertical:absolute;mso-position-vertical-relative:text;mso-width-percent:0;mso-height-percent:0;mso-width-relative:margin;mso-height-relative:margin;v-text-anchor:middle" o:gfxdata="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" fillcolor="#9ecb81 [2169]" strokecolor="#70ad47 [3209]" strokeweight=".5pt">
+                <v:fill color2="#8ac066 [2617]" rotate="t" colors="0 #b5d5a7;.5 #aace99;1 #9cca86" focus="100%" type="gradient">
+                  <o:fill v:ext="view" type="gradientUnscaled"/>
+                </v:fill>
+                <v:textbox>
+                  <w:txbxContent>
+                    <w:p>
+                      <w:pPr>
+                        <w:rPr>
+                          <w:rFonts w:ascii="Garamond" w:eastAsia="Gungsuh" w:hAnsi="Garamond"/>
+                          <w:sz w:val="32"/>
+                          <w:szCs w:val="32"/>
+                        </w:rPr>
+                      </w:pPr>
+                    </w:p>
+                    <w:p>
+                      <w:pPr>
+                        <w:spacing w:line="240" w:lineRule="auto"/>
+                        <w:rPr>
+                          <w:rFonts w:ascii="Garamond" w:eastAsia="Gungsuh" w:hAnsi="Garamond"/>
+                          <w:sz w:val="32"/>
+                          <w:szCs w:val="32"/>
+                        </w:rPr>
+                      </w:pPr>
+                      <w:r>
+                        <w:rPr>
+                          <w:rFonts w:ascii="Garamond" w:eastAsia="Gungsuh" w:hAnsi="Garamond"/>
+                          <w:sz w:val="32"/>
+                          <w:szCs w:val="32"/>
+                        </w:rPr>
+                        <w:t>Fenoy Delfina</w:t>
+                      </w:r>
+                    </w:p>
+                    <w:p>
+                      <w:pPr>
+                        <w:spacing w:line="240" w:lineRule="auto"/>
+                        <w:rPr>
+                          <w:rFonts w:ascii="Garamond" w:eastAsia="Gungsuh" w:hAnsi="Garamond"/>
+                          <w:sz w:val="32"/>
+                          <w:szCs w:val="32"/>
+                        </w:rPr>
+                      </w:pPr>
+                      <w:r>
+                        <w:rPr>
+                          <w:rFonts w:ascii="Garamond" w:eastAsia="Gungsuh" w:hAnsi="Garamond"/>
+                          <w:sz w:val="32"/>
+                          <w:szCs w:val="32"/>
+                        </w:rPr>
+                        <w:t>Francano Ian</w:t>
+                      </w:r>
+                    </w:p>
+                    <w:p>
+                      <w:pPr>
+                        <w:spacing w:line="240" w:lineRule="auto"/>
+                        <w:rPr>
+                          <w:rFonts w:ascii="Garamond" w:eastAsia="Gungsuh" w:hAnsi="Garamond"/>
+                          <w:sz w:val="32"/>
+                          <w:szCs w:val="32"/>
+                        </w:rPr>
+                      </w:pPr>
+                      <w:r>
+                        <w:rPr>
+                          <w:rFonts w:ascii="Garamond" w:eastAsia="Gungsuh" w:hAnsi="Garamond"/>
+                          <w:sz w:val="32"/>
+                          <w:szCs w:val="32"/>
+                        </w:rPr>
+                        <w:t>Pérez Lola</w:t>
+                      </w:r>
+                    </w:p>
+                  </w:txbxContent>
+                </v:textbox>
+              </v:shape>
+            </w:pict>
+          </mc:Fallback>
+        </mc:AlternateContent>
+      </w:r>
       <w:r>
         <w:rPr>
           <w:color w:val="FFFFFF" w:themeColor="background1"/>
@@ -94,7 +309,7 @@
           </mc:Choice>
           <mc:Fallback>
             <w:pict>
-              <v:rect w14:anchorId="0C2EDB46" id="Rectángulo 33" o:spid="_x0000_s1026" style="position:absolute;margin-left:-57.65pt;margin-top:-43.1pt;width:540.75pt;height:787.15pt;z-index:251659264;visibility:visible;mso-wrap-style:square;mso-width-percent:0;mso-height-percent:0;mso-wrap-distance-left:9pt;mso-wrap-distance-top:0;mso-wrap-distance-right:9pt;mso-wrap-distance-bottom:0;mso-position-horizontal:absolute;mso-position-horizontal-relative:text;mso-position-vertical:absolute;mso-position-vertical-relative:text;mso-width-percent:0;mso-height-percent:0;mso-width-relative:margin;mso-height-relative:margin;v-text-anchor:bottom" o:gfxdata="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" fillcolor="#9cab86" strokecolor="#3b5445" strokeweight="6pt">
+              <v:rect w14:anchorId="0C2EDB46" id="Rectángulo 33" o:spid="_x0000_s1027" style="position:absolute;margin-left:-57.65pt;margin-top:-43.1pt;width:540.75pt;height:787.15pt;z-index:251659264;visibility:visible;mso-wrap-style:square;mso-width-percent:0;mso-height-percent:0;mso-wrap-distance-left:9pt;mso-wrap-distance-top:0;mso-wrap-distance-right:9pt;mso-wrap-distance-bottom:0;mso-position-horizontal:absolute;mso-position-horizontal-relative:text;mso-position-vertical:absolute;mso-position-vertical-relative:text;mso-width-percent:0;mso-height-percent:0;mso-width-relative:margin;mso-height-relative:margin;v-text-anchor:bottom" o:gfxdata="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" fillcolor="#9cab86" strokecolor="#3b5445" strokeweight="6pt">
                 <v:textbox inset="36pt,1in,1in,208.8pt">
                   <w:txbxContent>
                     <w:p>
@@ -121,7 +336,7 @@
         <mc:AlternateContent>
           <mc:Choice Requires="wps">
             <w:drawing>
-              <wp:anchor distT="0" distB="0" distL="114300" distR="114300" simplePos="0" relativeHeight="251666432" behindDoc="0" locked="0" layoutInCell="1" allowOverlap="1" wp14:anchorId="51E78A5D" wp14:editId="250B12C2">
+              <wp:anchor distT="0" distB="0" distL="114300" distR="114300" simplePos="0" relativeHeight="251666432" behindDoc="0" locked="0" layoutInCell="1" allowOverlap="1" wp14:anchorId="51E78A5D" wp14:editId="69160D71">
                 <wp:simplePos x="0" y="0"/>
                 <wp:positionH relativeFrom="margin">
                   <wp:align>center</wp:align>
@@ -208,11 +423,7 @@
           </mc:Choice>
           <mc:Fallback>
             <w:pict>
-              <v:shapetype w14:anchorId="51E78A5D" id="_x0000_t202" coordsize="21600,21600" o:spt="202" path="m,l,21600r21600,l21600,xe">
-                <v:stroke joinstyle="miter"/>
-                <v:path gradientshapeok="t" o:connecttype="rect"/>
-              </v:shapetype>
-              <v:shape id="Cuadro de texto 2" o:spid="_x0000_s1027" type="#_x0000_t202" style="position:absolute;margin-left:0;margin-top:609.9pt;width:384.75pt;height:113.35pt;z-index:251666432;visibility:visible;mso-wrap-style:square;mso-height-percent:0;mso-wrap-distance-left:9pt;mso-wrap-distance-top:0;mso-wrap-distance-right:9pt;mso-wrap-distance-bottom:0;mso-position-horizontal:center;mso-position-horizontal-relative:margin;mso-position-vertical:absolute;mso-position-vertical-relative:text;mso-height-percent:0;mso-height-relative:margin;v-text-anchor:top" o:gfxdata="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" fillcolor="#9ecb81 [2169]" strokecolor="#70ad47 [3209]" strokeweight=".5pt">
+              <v:shape w14:anchorId="51E78A5D" id="_x0000_s1028" type="#_x0000_t202" style="position:absolute;margin-left:0;margin-top:609.9pt;width:384.75pt;height:113.35pt;z-index:251666432;visibility:visible;mso-wrap-style:square;mso-height-percent:0;mso-wrap-distance-left:9pt;mso-wrap-distance-top:0;mso-wrap-distance-right:9pt;mso-wrap-distance-bottom:0;mso-position-horizontal:center;mso-position-horizontal-relative:margin;mso-position-vertical:absolute;mso-position-vertical-relative:text;mso-height-percent:0;mso-height-relative:margin;v-text-anchor:top" o:gfxdata="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" fillcolor="#9ecb81 [2169]" strokecolor="#70ad47 [3209]" strokeweight=".5pt">
                 <v:fill color2="#8ac066 [2617]" rotate="t" colors="0 #b5d5a7;.5 #aace99;1 #9cca86" focus="100%" type="gradient">
                   <o:fill v:ext="view" type="gradientUnscaled"/>
                 </v:fill>
@@ -246,211 +457,6 @@
                   </w:txbxContent>
                 </v:textbox>
                 <w10:wrap anchorx="margin"/>
-              </v:shape>
-            </w:pict>
-          </mc:Fallback>
-        </mc:AlternateContent>
-      </w:r>
-      <w:r>
-        <w:rPr>
-          <w:color w:val="FFFFFF" w:themeColor="background1"/>
-        </w:rPr>
-        <mc:AlternateContent>
-          <mc:Choice Requires="wps">
-            <w:drawing>
-              <wp:anchor distT="0" distB="0" distL="114300" distR="114300" simplePos="0" relativeHeight="251663360" behindDoc="0" locked="0" layoutInCell="1" allowOverlap="1" wp14:anchorId="742D58F3" wp14:editId="73ACDF1A">
-                <wp:simplePos x="0" y="0"/>
-                <wp:positionH relativeFrom="column">
-                  <wp:posOffset>366702</wp:posOffset>
-                </wp:positionH>
-                <wp:positionV relativeFrom="paragraph">
-                  <wp:posOffset>5076825</wp:posOffset>
-                </wp:positionV>
-                <wp:extent cx="1330656" cy="1371600"/>
-                <wp:effectExtent l="0" t="0" r="22225" b="19050"/>
-                <wp:wrapNone/>
-                <wp:docPr id="1649603375" name="Cuadro de texto 2"/>
-                <wp:cNvGraphicFramePr/>
-                <a:graphic xmlns:a="http://schemas.openxmlformats.org/drawingml/2006/main">
-                  <a:graphicData uri="http://schemas.microsoft.com/office/word/2010/wordprocessingShape">
-                    <wps:wsp>
-                      <wps:cNvSpPr txBox="1"/>
-                      <wps:spPr>
-                        <a:xfrm>
-                          <a:off x="0" y="0"/>
-                          <a:ext cx="1330656" cy="1371600"/>
-                        </a:xfrm>
-                        <a:prstGeom prst="rect">
-                          <a:avLst/>
-                        </a:prstGeom>
-                        <a:ln/>
-                      </wps:spPr>
-                      <wps:style>
-                        <a:lnRef idx="1">
-                          <a:schemeClr val="dk1"/>
-                        </a:lnRef>
-                        <a:fillRef idx="3">
-                          <a:schemeClr val="dk1"/>
-                        </a:fillRef>
-                        <a:effectRef idx="2">
-                          <a:schemeClr val="dk1"/>
-                        </a:effectRef>
-                        <a:fontRef idx="minor">
-                          <a:schemeClr val="lt1"/>
-                        </a:fontRef>
-                      </wps:style>
-                      <wps:txbx>
-                        <w:txbxContent>
-                          <w:p>
-                            <w:pPr>
-                              <w:rPr>
-                                <w:rFonts w:ascii="Garamond" w:eastAsia="Gungsuh" w:hAnsi="Garamond"/>
-                                <w:sz w:val="32"/>
-                                <w:szCs w:val="32"/>
-                              </w:rPr>
-                            </w:pPr>
-                          </w:p>
-                          <w:p>
-                            <w:pPr>
-                              <w:rPr>
-                                <w:rFonts w:ascii="Garamond" w:eastAsia="Gungsuh" w:hAnsi="Garamond"/>
-                                <w:sz w:val="32"/>
-                                <w:szCs w:val="32"/>
-                              </w:rPr>
-                            </w:pPr>
-                            <w:r>
-                              <w:rPr>
-                                <w:rFonts w:ascii="Garamond" w:eastAsia="Gungsuh" w:hAnsi="Garamond"/>
-                                <w:sz w:val="32"/>
-                                <w:szCs w:val="32"/>
-                              </w:rPr>
-                              <w:t>Fenoy Delfina</w:t>
-                            </w:r>
-                          </w:p>
-                          <w:p>
-                            <w:pPr>
-                              <w:rPr>
-                                <w:rFonts w:ascii="Garamond" w:eastAsia="Gungsuh" w:hAnsi="Garamond"/>
-                                <w:sz w:val="32"/>
-                                <w:szCs w:val="32"/>
-                              </w:rPr>
-                            </w:pPr>
-                            <w:r>
-                              <w:rPr>
-                                <w:rFonts w:ascii="Garamond" w:eastAsia="Gungsuh" w:hAnsi="Garamond"/>
-                                <w:sz w:val="32"/>
-                                <w:szCs w:val="32"/>
-                              </w:rPr>
-                              <w:t>Francano Ian</w:t>
-                            </w:r>
-                          </w:p>
-                          <w:p>
-                            <w:pPr>
-                              <w:rPr>
-                                <w:rFonts w:ascii="Garamond" w:eastAsia="Gungsuh" w:hAnsi="Garamond"/>
-                                <w:sz w:val="32"/>
-                                <w:szCs w:val="32"/>
-                              </w:rPr>
-                            </w:pPr>
-                            <w:r>
-                              <w:rPr>
-                                <w:rFonts w:ascii="Garamond" w:eastAsia="Gungsuh" w:hAnsi="Garamond"/>
-                                <w:sz w:val="32"/>
-                                <w:szCs w:val="32"/>
-                              </w:rPr>
-                              <w:t>Pérez Lola</w:t>
-                            </w:r>
-                          </w:p>
-                        </w:txbxContent>
-                      </wps:txbx>
-                      <wps:bodyPr rot="0" spcFirstLastPara="0" vertOverflow="overflow" horzOverflow="overflow" vert="horz" wrap="square" lIns="91440" tIns="45720" rIns="91440" bIns="45720" numCol="1" spcCol="0" rtlCol="0" fromWordArt="0" anchor="ctr" anchorCtr="0" forceAA="0" compatLnSpc="1">
-                        <a:prstTxWarp prst="textNoShape">
-                          <a:avLst/>
-                        </a:prstTxWarp>
-                        <a:noAutofit/>
-                      </wps:bodyPr>
-                    </wps:wsp>
-                  </a:graphicData>
-                </a:graphic>
-                <wp14:sizeRelH relativeFrom="margin">
-                  <wp14:pctWidth>0</wp14:pctWidth>
-                </wp14:sizeRelH>
-                <wp14:sizeRelV relativeFrom="margin">
-                  <wp14:pctHeight>0</wp14:pctHeight>
-                </wp14:sizeRelV>
-              </wp:anchor>
-            </w:drawing>
-          </mc:Choice>
-          <mc:Fallback>
-            <w:pict>
-              <v:shape w14:anchorId="742D58F3" id="_x0000_s1028" type="#_x0000_t202" style="position:absolute;margin-left:28.85pt;margin-top:399.75pt;width:104.8pt;height:108pt;z-index:251663360;visibility:visible;mso-wrap-style:square;mso-width-percent:0;mso-height-percent:0;mso-wrap-distance-left:9pt;mso-wrap-distance-top:0;mso-wrap-distance-right:9pt;mso-wrap-distance-bottom:0;mso-position-horizontal:absolute;mso-position-horizontal-relative:text;mso-position-vertical:absolute;mso-position-vertical-relative:text;mso-width-percent:0;mso-height-percent:0;mso-width-relative:margin;mso-height-relative:margin;v-text-anchor:middle" o:gfxdata="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" fillcolor="#101010 [3024]" strokecolor="black [3200]" strokeweight=".5pt">
-                <v:fill color2="black [3168]" rotate="t" colors="0 #454545;.5 black;1 black" focus="100%" type="gradient">
-                  <o:fill v:ext="view" type="gradientUnscaled"/>
-                </v:fill>
-                <v:textbox>
-                  <w:txbxContent>
-                    <w:p>
-                      <w:pPr>
-                        <w:rPr>
-                          <w:rFonts w:ascii="Garamond" w:eastAsia="Gungsuh" w:hAnsi="Garamond"/>
-                          <w:sz w:val="32"/>
-                          <w:szCs w:val="32"/>
-                        </w:rPr>
-                      </w:pPr>
-                    </w:p>
-                    <w:p>
-                      <w:pPr>
-                        <w:rPr>
-                          <w:rFonts w:ascii="Garamond" w:eastAsia="Gungsuh" w:hAnsi="Garamond"/>
-                          <w:sz w:val="32"/>
-                          <w:szCs w:val="32"/>
-                        </w:rPr>
-                      </w:pPr>
-                      <w:r>
-                        <w:rPr>
-                          <w:rFonts w:ascii="Garamond" w:eastAsia="Gungsuh" w:hAnsi="Garamond"/>
-                          <w:sz w:val="32"/>
-                          <w:szCs w:val="32"/>
-                        </w:rPr>
-                        <w:t>Fenoy Delfina</w:t>
-                      </w:r>
-                    </w:p>
-                    <w:p>
-                      <w:pPr>
-                        <w:rPr>
-                          <w:rFonts w:ascii="Garamond" w:eastAsia="Gungsuh" w:hAnsi="Garamond"/>
-                          <w:sz w:val="32"/>
-                          <w:szCs w:val="32"/>
-                        </w:rPr>
-                      </w:pPr>
-                      <w:r>
-                        <w:rPr>
-                          <w:rFonts w:ascii="Garamond" w:eastAsia="Gungsuh" w:hAnsi="Garamond"/>
-                          <w:sz w:val="32"/>
-                          <w:szCs w:val="32"/>
-                        </w:rPr>
-                        <w:t>Francano Ian</w:t>
-                      </w:r>
-                    </w:p>
-                    <w:p>
-                      <w:pPr>
-                        <w:rPr>
-                          <w:rFonts w:ascii="Garamond" w:eastAsia="Gungsuh" w:hAnsi="Garamond"/>
-                          <w:sz w:val="32"/>
-                          <w:szCs w:val="32"/>
-                        </w:rPr>
-                      </w:pPr>
-                      <w:r>
-                        <w:rPr>
-                          <w:rFonts w:ascii="Garamond" w:eastAsia="Gungsuh" w:hAnsi="Garamond"/>
-                          <w:sz w:val="32"/>
-                          <w:szCs w:val="32"/>
-                        </w:rPr>
-                        <w:t>Pérez Lola</w:t>
-                      </w:r>
-                    </w:p>
-                  </w:txbxContent>
-                </v:textbox>
               </v:shape>
             </w:pict>
           </mc:Fallback>
@@ -532,7 +538,7 @@
             <mc:AlternateContent>
               <mc:Choice Requires="wps">
                 <w:drawing>
-                  <wp:anchor distT="0" distB="0" distL="114300" distR="114300" simplePos="0" relativeHeight="251664384" behindDoc="0" locked="0" layoutInCell="1" allowOverlap="1" wp14:anchorId="6BCB6FA4" wp14:editId="4BB8D086">
+                  <wp:anchor distT="0" distB="0" distL="114300" distR="114300" simplePos="0" relativeHeight="251664384" behindDoc="0" locked="0" layoutInCell="1" allowOverlap="1" wp14:anchorId="6BCB6FA4" wp14:editId="18396777">
                     <wp:simplePos x="0" y="0"/>
                     <wp:positionH relativeFrom="column">
                       <wp:posOffset>367665</wp:posOffset>
@@ -541,7 +547,7 @@
                       <wp:posOffset>4881880</wp:posOffset>
                     </wp:positionV>
                     <wp:extent cx="4886325" cy="523875"/>
-                    <wp:effectExtent l="0" t="0" r="28575" b="28575"/>
+                    <wp:effectExtent l="19050" t="19050" r="28575" b="28575"/>
                     <wp:wrapNone/>
                     <wp:docPr id="437391166" name="Cuadro de texto 2"/>
                     <wp:cNvGraphicFramePr/>
@@ -557,20 +563,27 @@
                             <a:prstGeom prst="rect">
                               <a:avLst/>
                             </a:prstGeom>
-                            <a:ln/>
+                            <a:solidFill>
+                              <a:srgbClr val="3B5445"/>
+                            </a:solidFill>
+                            <a:ln w="38100">
+                              <a:solidFill>
+                                <a:srgbClr val="1E2A23"/>
+                              </a:solidFill>
+                            </a:ln>
                           </wps:spPr>
                           <wps:style>
                             <a:lnRef idx="1">
-                              <a:schemeClr val="dk1"/>
+                              <a:schemeClr val="accent6"/>
                             </a:lnRef>
-                            <a:fillRef idx="3">
-                              <a:schemeClr val="dk1"/>
+                            <a:fillRef idx="2">
+                              <a:schemeClr val="accent6"/>
                             </a:fillRef>
-                            <a:effectRef idx="2">
-                              <a:schemeClr val="dk1"/>
+                            <a:effectRef idx="1">
+                              <a:schemeClr val="accent6"/>
                             </a:effectRef>
                             <a:fontRef idx="minor">
-                              <a:schemeClr val="lt1"/>
+                              <a:schemeClr val="dk1"/>
                             </a:fontRef>
                           </wps:style>
                           <wps:txbx>
@@ -580,6 +593,7 @@
                                   <w:jc w:val="center"/>
                                   <w:rPr>
                                     <w:rFonts w:ascii="Uncial Antiqua" w:hAnsi="Uncial Antiqua"/>
+                                    <w:color w:val="FFFFFF" w:themeColor="background1"/>
                                     <w:sz w:val="52"/>
                                     <w:szCs w:val="52"/>
                                   </w:rPr>
@@ -587,6 +601,7 @@
                                 <w:r>
                                   <w:rPr>
                                     <w:rFonts w:ascii="Uncial Antiqua" w:hAnsi="Uncial Antiqua"/>
+                                    <w:color w:val="FFFFFF" w:themeColor="background1"/>
                                     <w:sz w:val="52"/>
                                     <w:szCs w:val="52"/>
                                   </w:rPr>
@@ -619,10 +634,7 @@
               </mc:Choice>
               <mc:Fallback>
                 <w:pict>
-                  <v:shape w14:anchorId="6BCB6FA4" id="_x0000_s1029" type="#_x0000_t202" style="position:absolute;margin-left:28.95pt;margin-top:384.4pt;width:384.75pt;height:41.25pt;z-index:251664384;visibility:visible;mso-wrap-style:square;mso-wrap-distance-left:9pt;mso-wrap-distance-top:0;mso-wrap-distance-right:9pt;mso-wrap-distance-bottom:0;mso-position-horizontal:absolute;mso-position-horizontal-relative:text;mso-position-vertical:absolute;mso-position-vertical-relative:text;v-text-anchor:middle" o:gfxdata="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" fillcolor="#101010 [3024]" strokecolor="black [3200]" strokeweight=".5pt">
-                    <v:fill color2="black [3168]" rotate="t" colors="0 #454545;.5 black;1 black" focus="100%" type="gradient">
-                      <o:fill v:ext="view" type="gradientUnscaled"/>
-                    </v:fill>
+                  <v:shape w14:anchorId="6BCB6FA4" id="_x0000_s1029" type="#_x0000_t202" style="position:absolute;margin-left:28.95pt;margin-top:384.4pt;width:384.75pt;height:41.25pt;z-index:251664384;visibility:visible;mso-wrap-style:square;mso-wrap-distance-left:9pt;mso-wrap-distance-top:0;mso-wrap-distance-right:9pt;mso-wrap-distance-bottom:0;mso-position-horizontal:absolute;mso-position-horizontal-relative:text;mso-position-vertical:absolute;mso-position-vertical-relative:text;v-text-anchor:middle" o:gfxdata="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" fillcolor="#3b5445" strokecolor="#1e2a23" strokeweight="3pt">
                     <v:textbox>
                       <w:txbxContent>
                         <w:p>
@@ -630,6 +642,7 @@
                             <w:jc w:val="center"/>
                             <w:rPr>
                               <w:rFonts w:ascii="Uncial Antiqua" w:hAnsi="Uncial Antiqua"/>
+                              <w:color w:val="FFFFFF" w:themeColor="background1"/>
                               <w:sz w:val="52"/>
                               <w:szCs w:val="52"/>
                             </w:rPr>
@@ -637,6 +650,7 @@
                           <w:r>
                             <w:rPr>
                               <w:rFonts w:ascii="Uncial Antiqua" w:hAnsi="Uncial Antiqua"/>
+                              <w:color w:val="FFFFFF" w:themeColor="background1"/>
                               <w:sz w:val="52"/>
                               <w:szCs w:val="52"/>
                             </w:rPr>

</xml_diff>